<commit_message>
note some common usage for volatility
</commit_message>
<xml_diff>
--- a/5.加密 隐写 MISC/MISC.docx
+++ b/5.加密 隐写 MISC/MISC.docx
@@ -41,6 +41,926 @@
     </w:p>
     <w:p>
       <w:pPr>
+        <w:pStyle w:val="my"/>
+        <w:ind w:firstLineChars="0" w:firstLine="0"/>
+      </w:pPr>
+      <w:r>
+        <w:rPr>
+          <w:noProof/>
+        </w:rPr>
+        <mc:AlternateContent>
+          <mc:Choice Requires="wps">
+            <w:drawing>
+              <wp:inline distT="0" distB="0" distL="0" distR="0">
+                <wp:extent cx="5340350" cy="1404620"/>
+                <wp:effectExtent l="0" t="0" r="12700" b="17780"/>
+                <wp:docPr id="217" name="文本框 2"/>
+                <wp:cNvGraphicFramePr>
+                  <a:graphicFrameLocks xmlns:a="http://schemas.openxmlformats.org/drawingml/2006/main"/>
+                </wp:cNvGraphicFramePr>
+                <a:graphic xmlns:a="http://schemas.openxmlformats.org/drawingml/2006/main">
+                  <a:graphicData uri="http://schemas.microsoft.com/office/word/2010/wordprocessingShape">
+                    <wps:wsp>
+                      <wps:cNvSpPr txBox="1">
+                        <a:spLocks noChangeArrowheads="1"/>
+                      </wps:cNvSpPr>
+                      <wps:spPr bwMode="auto">
+                        <a:xfrm>
+                          <a:off x="0" y="0"/>
+                          <a:ext cx="5340350" cy="1404620"/>
+                        </a:xfrm>
+                        <a:prstGeom prst="rect">
+                          <a:avLst/>
+                        </a:prstGeom>
+                        <a:solidFill>
+                          <a:srgbClr val="FFFFFF"/>
+                        </a:solidFill>
+                        <a:ln w="9525">
+                          <a:solidFill>
+                            <a:srgbClr val="000000"/>
+                          </a:solidFill>
+                          <a:miter lim="800000"/>
+                          <a:headEnd/>
+                          <a:tailEnd/>
+                        </a:ln>
+                      </wps:spPr>
+                      <wps:txbx>
+                        <w:txbxContent>
+                          <w:p>
+                            <w:r>
+                              <w:t>volatility imageinfo –f ${file} #</w:t>
+                            </w:r>
+                            <w:r>
+                              <w:t>查看</w:t>
+                            </w:r>
+                            <w:r>
+                              <w:rPr>
+                                <w:rFonts w:hint="eastAsia"/>
+                              </w:rPr>
+                              <w:t>镜像文件信息，</w:t>
+                            </w:r>
+                            <w:r>
+                              <w:t>主要</w:t>
+                            </w:r>
+                            <w:r>
+                              <w:rPr>
+                                <w:rFonts w:hint="eastAsia"/>
+                              </w:rPr>
+                              <w:t>是操作系统版本</w:t>
+                            </w:r>
+                          </w:p>
+                          <w:p>
+                            <w:r>
+                              <w:rPr>
+                                <w:rFonts w:hint="eastAsia"/>
+                              </w:rPr>
+                              <w:t xml:space="preserve">volatility </w:t>
+                            </w:r>
+                            <w:r>
+                              <w:t>–</w:t>
+                            </w:r>
+                            <w:r>
+                              <w:rPr>
+                                <w:rFonts w:hint="eastAsia"/>
+                              </w:rPr>
+                              <w:t xml:space="preserve">p </w:t>
+                            </w:r>
+                            <w:r>
+                              <w:t>${WinXPSP2x86} –f ${file} [plugin] #</w:t>
+                            </w:r>
+                            <w:r>
+                              <w:t>使用</w:t>
+                            </w:r>
+                            <w:r>
+                              <w:rPr>
+                                <w:rFonts w:hint="eastAsia"/>
+                              </w:rPr>
+                              <w:t>相关插件读取镜像内存信息</w:t>
+                            </w:r>
+                          </w:p>
+                          <w:p>
+                            <w:pPr>
+                              <w:rPr>
+                                <w:rFonts w:hint="eastAsia"/>
+                              </w:rPr>
+                            </w:pPr>
+                            <w:r>
+                              <w:rPr>
+                                <w:rFonts w:hint="eastAsia"/>
+                              </w:rPr>
+                              <w:t xml:space="preserve">volatility </w:t>
+                            </w:r>
+                            <w:r>
+                              <w:t>–</w:t>
+                            </w:r>
+                            <w:r>
+                              <w:rPr>
+                                <w:rFonts w:hint="eastAsia"/>
+                              </w:rPr>
+                              <w:t xml:space="preserve">p </w:t>
+                            </w:r>
+                            <w:r>
+                              <w:t>WinXPSP2x86 –f ${file}</w:t>
+                            </w:r>
+                            <w:r>
+                              <w:t xml:space="preserve"> pstree #</w:t>
+                            </w:r>
+                            <w:r>
+                              <w:t>查看</w:t>
+                            </w:r>
+                            <w:r>
+                              <w:rPr>
+                                <w:rFonts w:hint="eastAsia"/>
+                              </w:rPr>
+                              <w:t>pstree</w:t>
+                            </w:r>
+                          </w:p>
+                          <w:p>
+                            <w:pPr>
+                              <w:rPr>
+                                <w:rFonts w:hint="eastAsia"/>
+                              </w:rPr>
+                            </w:pPr>
+                            <w:r>
+                              <w:rPr>
+                                <w:rFonts w:hint="eastAsia"/>
+                              </w:rPr>
+                              <w:t xml:space="preserve">volatility </w:t>
+                            </w:r>
+                            <w:r>
+                              <w:t>–</w:t>
+                            </w:r>
+                            <w:r>
+                              <w:rPr>
+                                <w:rFonts w:hint="eastAsia"/>
+                              </w:rPr>
+                              <w:t xml:space="preserve">p </w:t>
+                            </w:r>
+                            <w:r>
+                              <w:t>WinXPSP2x86 –f ${file}</w:t>
+                            </w:r>
+                            <w:r>
+                              <w:t xml:space="preserve"> cmdline #</w:t>
+                            </w:r>
+                            <w:r>
+                              <w:t>查看</w:t>
+                            </w:r>
+                            <w:r>
+                              <w:rPr>
+                                <w:rFonts w:hint="eastAsia"/>
+                              </w:rPr>
+                              <w:t>进程启动时的命令，</w:t>
+                            </w:r>
+                            <w:r>
+                              <w:t>只</w:t>
+                            </w:r>
+                            <w:r>
+                              <w:rPr>
+                                <w:rFonts w:hint="eastAsia"/>
+                              </w:rPr>
+                              <w:t>包含命令和参数，不显示任何管道、</w:t>
+                            </w:r>
+                            <w:r>
+                              <w:t>重定向</w:t>
+                            </w:r>
+                            <w:r>
+                              <w:rPr>
+                                <w:rFonts w:hint="eastAsia"/>
+                              </w:rPr>
+                              <w:t>的信息</w:t>
+                            </w:r>
+                          </w:p>
+                          <w:p>
+                            <w:r>
+                              <w:rPr>
+                                <w:rFonts w:hint="eastAsia"/>
+                              </w:rPr>
+                              <w:t xml:space="preserve">volatility </w:t>
+                            </w:r>
+                            <w:r>
+                              <w:t>–</w:t>
+                            </w:r>
+                            <w:r>
+                              <w:rPr>
+                                <w:rFonts w:hint="eastAsia"/>
+                              </w:rPr>
+                              <w:t xml:space="preserve">p </w:t>
+                            </w:r>
+                            <w:r>
+                              <w:t>WinXPSP2x86 –f ${file}</w:t>
+                            </w:r>
+                            <w:r>
+                              <w:t xml:space="preserve"> cmdscan #</w:t>
+                            </w:r>
+                            <w:r>
+                              <w:t>从</w:t>
+                            </w:r>
+                            <w:r>
+                              <w:rPr>
+                                <w:rFonts w:hint="eastAsia"/>
+                              </w:rPr>
+                              <w:t>cmd/bash history</w:t>
+                            </w:r>
+                            <w:r>
+                              <w:t>中</w:t>
+                            </w:r>
+                            <w:r>
+                              <w:rPr>
+                                <w:rFonts w:hint="eastAsia"/>
+                              </w:rPr>
+                              <w:t>提取历史命令，</w:t>
+                            </w:r>
+                            <w:r>
+                              <w:t>显示</w:t>
+                            </w:r>
+                            <w:r>
+                              <w:rPr>
+                                <w:rFonts w:hint="eastAsia"/>
+                              </w:rPr>
+                              <w:t>命令行中完整的命令</w:t>
+                            </w:r>
+                          </w:p>
+                          <w:p>
+                            <w:r>
+                              <w:rPr>
+                                <w:rFonts w:hint="eastAsia"/>
+                              </w:rPr>
+                              <w:t xml:space="preserve">volatility </w:t>
+                            </w:r>
+                            <w:r>
+                              <w:t>–</w:t>
+                            </w:r>
+                            <w:r>
+                              <w:rPr>
+                                <w:rFonts w:hint="eastAsia"/>
+                              </w:rPr>
+                              <w:t xml:space="preserve">p </w:t>
+                            </w:r>
+                            <w:r>
+                              <w:t>WinXPSP2x86 –f ${file}</w:t>
+                            </w:r>
+                            <w:r>
+                              <w:t xml:space="preserve"> connscan #</w:t>
+                            </w:r>
+                            <w:r>
+                              <w:t>查看</w:t>
+                            </w:r>
+                            <w:r>
+                              <w:rPr>
+                                <w:rFonts w:hint="eastAsia"/>
+                              </w:rPr>
+                              <w:t>连接信息</w:t>
+                            </w:r>
+                          </w:p>
+                          <w:p>
+                            <w:r>
+                              <w:rPr>
+                                <w:rFonts w:hint="eastAsia"/>
+                              </w:rPr>
+                              <w:t xml:space="preserve">volatility </w:t>
+                            </w:r>
+                            <w:r>
+                              <w:t>–</w:t>
+                            </w:r>
+                            <w:r>
+                              <w:rPr>
+                                <w:rFonts w:hint="eastAsia"/>
+                              </w:rPr>
+                              <w:t xml:space="preserve">p </w:t>
+                            </w:r>
+                            <w:r>
+                              <w:t>WinXPSP2x86 –f ${file}</w:t>
+                            </w:r>
+                            <w:r>
+                              <w:t xml:space="preserve"> filescan #</w:t>
+                            </w:r>
+                            <w:r>
+                              <w:t>分析</w:t>
+                            </w:r>
+                            <w:r>
+                              <w:rPr>
+                                <w:rFonts w:hint="eastAsia"/>
+                              </w:rPr>
+                              <w:t>出加载进内存的所有文件及其物理偏移</w:t>
+                            </w:r>
+                          </w:p>
+                          <w:p>
+                            <w:r>
+                              <w:rPr>
+                                <w:rFonts w:hint="eastAsia"/>
+                              </w:rPr>
+                              <w:t xml:space="preserve">volatility </w:t>
+                            </w:r>
+                            <w:r>
+                              <w:t>–</w:t>
+                            </w:r>
+                            <w:r>
+                              <w:rPr>
+                                <w:rFonts w:hint="eastAsia"/>
+                              </w:rPr>
+                              <w:t xml:space="preserve">p </w:t>
+                            </w:r>
+                            <w:r>
+                              <w:t>WinXPSP2x86 –f ${file}</w:t>
+                            </w:r>
+                            <w:r>
+                              <w:t xml:space="preserve"> dumpfiles #dump</w:t>
+                            </w:r>
+                            <w:r>
+                              <w:t>出</w:t>
+                            </w:r>
+                            <w:r>
+                              <w:rPr>
+                                <w:rFonts w:hint="eastAsia"/>
+                              </w:rPr>
+                              <w:t>指定文件，</w:t>
+                            </w:r>
+                            <w:r>
+                              <w:rPr>
+                                <w:rFonts w:hint="eastAsia"/>
+                              </w:rPr>
+                              <w:t>-p</w:t>
+                            </w:r>
+                            <w:r>
+                              <w:t>参数</w:t>
+                            </w:r>
+                            <w:r>
+                              <w:rPr>
+                                <w:rFonts w:hint="eastAsia"/>
+                              </w:rPr>
+                              <w:t>指定进程号，</w:t>
+                            </w:r>
+                            <w:r>
+                              <w:t>同时</w:t>
+                            </w:r>
+                            <w:r>
+                              <w:rPr>
+                                <w:rFonts w:hint="eastAsia"/>
+                              </w:rPr>
+                              <w:t>dump</w:t>
+                            </w:r>
+                            <w:r>
+                              <w:t>出</w:t>
+                            </w:r>
+                            <w:r>
+                              <w:rPr>
+                                <w:rFonts w:hint="eastAsia"/>
+                              </w:rPr>
+                              <w:t>该进程对应的可执行文件和加载的所有文件；</w:t>
+                            </w:r>
+                            <w:r>
+                              <w:rPr>
+                                <w:rFonts w:hint="eastAsia"/>
+                              </w:rPr>
+                              <w:t>-o</w:t>
+                            </w:r>
+                            <w:r>
+                              <w:t>指定</w:t>
+                            </w:r>
+                            <w:r>
+                              <w:rPr>
+                                <w:rFonts w:hint="eastAsia"/>
+                              </w:rPr>
+                              <w:t>物理偏移，</w:t>
+                            </w:r>
+                            <w:r>
+                              <w:t>效果</w:t>
+                            </w:r>
+                            <w:r>
+                              <w:rPr>
+                                <w:rFonts w:hint="eastAsia"/>
+                              </w:rPr>
+                              <w:t>和</w:t>
+                            </w:r>
+                            <w:r>
+                              <w:rPr>
+                                <w:rFonts w:hint="eastAsia"/>
+                              </w:rPr>
+                              <w:t>-p</w:t>
+                            </w:r>
+                            <w:r>
+                              <w:t>类似</w:t>
+                            </w:r>
+                            <w:r>
+                              <w:rPr>
+                                <w:rFonts w:hint="eastAsia"/>
+                              </w:rPr>
+                              <w:t>；</w:t>
+                            </w:r>
+                            <w:r>
+                              <w:rPr>
+                                <w:rFonts w:hint="eastAsia"/>
+                              </w:rPr>
+                              <w:t>-Q</w:t>
+                            </w:r>
+                            <w:r>
+                              <w:t>指定</w:t>
+                            </w:r>
+                            <w:r>
+                              <w:rPr>
+                                <w:rFonts w:hint="eastAsia"/>
+                              </w:rPr>
+                              <w:t>物理偏移，用于</w:t>
+                            </w:r>
+                            <w:r>
+                              <w:rPr>
+                                <w:rFonts w:hint="eastAsia"/>
+                              </w:rPr>
+                              <w:t>dump</w:t>
+                            </w:r>
+                            <w:r>
+                              <w:t>非</w:t>
+                            </w:r>
+                            <w:r>
+                              <w:rPr>
+                                <w:rFonts w:hint="eastAsia"/>
+                              </w:rPr>
+                              <w:t>可执行文件。</w:t>
+                            </w:r>
+                          </w:p>
+                          <w:p>
+                            <w:pPr>
+                              <w:rPr>
+                                <w:rFonts w:hint="eastAsia"/>
+                              </w:rPr>
+                            </w:pPr>
+                            <w:r>
+                              <w:rPr>
+                                <w:rFonts w:hint="eastAsia"/>
+                              </w:rPr>
+                              <w:t xml:space="preserve">volatility </w:t>
+                            </w:r>
+                            <w:r>
+                              <w:t>–</w:t>
+                            </w:r>
+                            <w:r>
+                              <w:rPr>
+                                <w:rFonts w:hint="eastAsia"/>
+                              </w:rPr>
+                              <w:t xml:space="preserve">p </w:t>
+                            </w:r>
+                            <w:r>
+                              <w:t>WinXPSP2x86 –f ${file}</w:t>
+                            </w:r>
+                            <w:r>
+                              <w:t xml:space="preserve"> notepad</w:t>
+                            </w:r>
+                            <w:bookmarkStart w:id="0" w:name="_GoBack"/>
+                            <w:bookmarkEnd w:id="0"/>
+                          </w:p>
+                        </w:txbxContent>
+                      </wps:txbx>
+                      <wps:bodyPr rot="0" vert="horz" wrap="square" lIns="91440" tIns="45720" rIns="91440" bIns="45720" anchor="t" anchorCtr="0">
+                        <a:spAutoFit/>
+                      </wps:bodyPr>
+                    </wps:wsp>
+                  </a:graphicData>
+                </a:graphic>
+              </wp:inline>
+            </w:drawing>
+          </mc:Choice>
+          <mc:Fallback>
+            <w:pict>
+              <v:shapetype id="_x0000_t202" coordsize="21600,21600" o:spt="202" path="m,l,21600r21600,l21600,xe">
+                <v:stroke joinstyle="miter"/>
+                <v:path gradientshapeok="t" o:connecttype="rect"/>
+              </v:shapetype>
+              <v:shape id="文本框 2" o:spid="_x0000_s1026" type="#_x0000_t202" style="width:420.5pt;height:110.6pt;visibility:visible;mso-wrap-style:square;mso-left-percent:-10001;mso-top-percent:-10001;mso-position-horizontal:absolute;mso-position-horizontal-relative:char;mso-position-vertical:absolute;mso-position-vertical-relative:line;mso-left-percent:-10001;mso-top-percent:-10001;v-text-anchor:top" o:gfxdata="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">
+                <v:textbox style="mso-fit-shape-to-text:t">
+                  <w:txbxContent>
+                    <w:p>
+                      <w:r>
+                        <w:t>volatility imageinfo –f ${file} #</w:t>
+                      </w:r>
+                      <w:r>
+                        <w:t>查看</w:t>
+                      </w:r>
+                      <w:r>
+                        <w:rPr>
+                          <w:rFonts w:hint="eastAsia"/>
+                        </w:rPr>
+                        <w:t>镜像文件信息，</w:t>
+                      </w:r>
+                      <w:r>
+                        <w:t>主要</w:t>
+                      </w:r>
+                      <w:r>
+                        <w:rPr>
+                          <w:rFonts w:hint="eastAsia"/>
+                        </w:rPr>
+                        <w:t>是操作系统版本</w:t>
+                      </w:r>
+                    </w:p>
+                    <w:p>
+                      <w:r>
+                        <w:rPr>
+                          <w:rFonts w:hint="eastAsia"/>
+                        </w:rPr>
+                        <w:t xml:space="preserve">volatility </w:t>
+                      </w:r>
+                      <w:r>
+                        <w:t>–</w:t>
+                      </w:r>
+                      <w:r>
+                        <w:rPr>
+                          <w:rFonts w:hint="eastAsia"/>
+                        </w:rPr>
+                        <w:t xml:space="preserve">p </w:t>
+                      </w:r>
+                      <w:r>
+                        <w:t>${WinXPSP2x86} –f ${file} [plugin] #</w:t>
+                      </w:r>
+                      <w:r>
+                        <w:t>使用</w:t>
+                      </w:r>
+                      <w:r>
+                        <w:rPr>
+                          <w:rFonts w:hint="eastAsia"/>
+                        </w:rPr>
+                        <w:t>相关插件读取镜像内存信息</w:t>
+                      </w:r>
+                    </w:p>
+                    <w:p>
+                      <w:pPr>
+                        <w:rPr>
+                          <w:rFonts w:hint="eastAsia"/>
+                        </w:rPr>
+                      </w:pPr>
+                      <w:r>
+                        <w:rPr>
+                          <w:rFonts w:hint="eastAsia"/>
+                        </w:rPr>
+                        <w:t xml:space="preserve">volatility </w:t>
+                      </w:r>
+                      <w:r>
+                        <w:t>–</w:t>
+                      </w:r>
+                      <w:r>
+                        <w:rPr>
+                          <w:rFonts w:hint="eastAsia"/>
+                        </w:rPr>
+                        <w:t xml:space="preserve">p </w:t>
+                      </w:r>
+                      <w:r>
+                        <w:t>WinXPSP2x86 –f ${file}</w:t>
+                      </w:r>
+                      <w:r>
+                        <w:t xml:space="preserve"> pstree #</w:t>
+                      </w:r>
+                      <w:r>
+                        <w:t>查看</w:t>
+                      </w:r>
+                      <w:r>
+                        <w:rPr>
+                          <w:rFonts w:hint="eastAsia"/>
+                        </w:rPr>
+                        <w:t>pstree</w:t>
+                      </w:r>
+                    </w:p>
+                    <w:p>
+                      <w:pPr>
+                        <w:rPr>
+                          <w:rFonts w:hint="eastAsia"/>
+                        </w:rPr>
+                      </w:pPr>
+                      <w:r>
+                        <w:rPr>
+                          <w:rFonts w:hint="eastAsia"/>
+                        </w:rPr>
+                        <w:t xml:space="preserve">volatility </w:t>
+                      </w:r>
+                      <w:r>
+                        <w:t>–</w:t>
+                      </w:r>
+                      <w:r>
+                        <w:rPr>
+                          <w:rFonts w:hint="eastAsia"/>
+                        </w:rPr>
+                        <w:t xml:space="preserve">p </w:t>
+                      </w:r>
+                      <w:r>
+                        <w:t>WinXPSP2x86 –f ${file}</w:t>
+                      </w:r>
+                      <w:r>
+                        <w:t xml:space="preserve"> cmdline #</w:t>
+                      </w:r>
+                      <w:r>
+                        <w:t>查看</w:t>
+                      </w:r>
+                      <w:r>
+                        <w:rPr>
+                          <w:rFonts w:hint="eastAsia"/>
+                        </w:rPr>
+                        <w:t>进程启动时的命令，</w:t>
+                      </w:r>
+                      <w:r>
+                        <w:t>只</w:t>
+                      </w:r>
+                      <w:r>
+                        <w:rPr>
+                          <w:rFonts w:hint="eastAsia"/>
+                        </w:rPr>
+                        <w:t>包含命令和参数，不显示任何管道、</w:t>
+                      </w:r>
+                      <w:r>
+                        <w:t>重定向</w:t>
+                      </w:r>
+                      <w:r>
+                        <w:rPr>
+                          <w:rFonts w:hint="eastAsia"/>
+                        </w:rPr>
+                        <w:t>的信息</w:t>
+                      </w:r>
+                    </w:p>
+                    <w:p>
+                      <w:r>
+                        <w:rPr>
+                          <w:rFonts w:hint="eastAsia"/>
+                        </w:rPr>
+                        <w:t xml:space="preserve">volatility </w:t>
+                      </w:r>
+                      <w:r>
+                        <w:t>–</w:t>
+                      </w:r>
+                      <w:r>
+                        <w:rPr>
+                          <w:rFonts w:hint="eastAsia"/>
+                        </w:rPr>
+                        <w:t xml:space="preserve">p </w:t>
+                      </w:r>
+                      <w:r>
+                        <w:t>WinXPSP2x86 –f ${file}</w:t>
+                      </w:r>
+                      <w:r>
+                        <w:t xml:space="preserve"> cmdscan #</w:t>
+                      </w:r>
+                      <w:r>
+                        <w:t>从</w:t>
+                      </w:r>
+                      <w:r>
+                        <w:rPr>
+                          <w:rFonts w:hint="eastAsia"/>
+                        </w:rPr>
+                        <w:t>cmd/bash history</w:t>
+                      </w:r>
+                      <w:r>
+                        <w:t>中</w:t>
+                      </w:r>
+                      <w:r>
+                        <w:rPr>
+                          <w:rFonts w:hint="eastAsia"/>
+                        </w:rPr>
+                        <w:t>提取历史命令，</w:t>
+                      </w:r>
+                      <w:r>
+                        <w:t>显示</w:t>
+                      </w:r>
+                      <w:r>
+                        <w:rPr>
+                          <w:rFonts w:hint="eastAsia"/>
+                        </w:rPr>
+                        <w:t>命令行中完整的命令</w:t>
+                      </w:r>
+                    </w:p>
+                    <w:p>
+                      <w:r>
+                        <w:rPr>
+                          <w:rFonts w:hint="eastAsia"/>
+                        </w:rPr>
+                        <w:t xml:space="preserve">volatility </w:t>
+                      </w:r>
+                      <w:r>
+                        <w:t>–</w:t>
+                      </w:r>
+                      <w:r>
+                        <w:rPr>
+                          <w:rFonts w:hint="eastAsia"/>
+                        </w:rPr>
+                        <w:t xml:space="preserve">p </w:t>
+                      </w:r>
+                      <w:r>
+                        <w:t>WinXPSP2x86 –f ${file}</w:t>
+                      </w:r>
+                      <w:r>
+                        <w:t xml:space="preserve"> connscan #</w:t>
+                      </w:r>
+                      <w:r>
+                        <w:t>查看</w:t>
+                      </w:r>
+                      <w:r>
+                        <w:rPr>
+                          <w:rFonts w:hint="eastAsia"/>
+                        </w:rPr>
+                        <w:t>连接信息</w:t>
+                      </w:r>
+                    </w:p>
+                    <w:p>
+                      <w:r>
+                        <w:rPr>
+                          <w:rFonts w:hint="eastAsia"/>
+                        </w:rPr>
+                        <w:t xml:space="preserve">volatility </w:t>
+                      </w:r>
+                      <w:r>
+                        <w:t>–</w:t>
+                      </w:r>
+                      <w:r>
+                        <w:rPr>
+                          <w:rFonts w:hint="eastAsia"/>
+                        </w:rPr>
+                        <w:t xml:space="preserve">p </w:t>
+                      </w:r>
+                      <w:r>
+                        <w:t>WinXPSP2x86 –f ${file}</w:t>
+                      </w:r>
+                      <w:r>
+                        <w:t xml:space="preserve"> filescan #</w:t>
+                      </w:r>
+                      <w:r>
+                        <w:t>分析</w:t>
+                      </w:r>
+                      <w:r>
+                        <w:rPr>
+                          <w:rFonts w:hint="eastAsia"/>
+                        </w:rPr>
+                        <w:t>出加载进内存的所有文件及其物理偏移</w:t>
+                      </w:r>
+                    </w:p>
+                    <w:p>
+                      <w:r>
+                        <w:rPr>
+                          <w:rFonts w:hint="eastAsia"/>
+                        </w:rPr>
+                        <w:t xml:space="preserve">volatility </w:t>
+                      </w:r>
+                      <w:r>
+                        <w:t>–</w:t>
+                      </w:r>
+                      <w:r>
+                        <w:rPr>
+                          <w:rFonts w:hint="eastAsia"/>
+                        </w:rPr>
+                        <w:t xml:space="preserve">p </w:t>
+                      </w:r>
+                      <w:r>
+                        <w:t>WinXPSP2x86 –f ${file}</w:t>
+                      </w:r>
+                      <w:r>
+                        <w:t xml:space="preserve"> dumpfiles #dump</w:t>
+                      </w:r>
+                      <w:r>
+                        <w:t>出</w:t>
+                      </w:r>
+                      <w:r>
+                        <w:rPr>
+                          <w:rFonts w:hint="eastAsia"/>
+                        </w:rPr>
+                        <w:t>指定文件，</w:t>
+                      </w:r>
+                      <w:r>
+                        <w:rPr>
+                          <w:rFonts w:hint="eastAsia"/>
+                        </w:rPr>
+                        <w:t>-p</w:t>
+                      </w:r>
+                      <w:r>
+                        <w:t>参数</w:t>
+                      </w:r>
+                      <w:r>
+                        <w:rPr>
+                          <w:rFonts w:hint="eastAsia"/>
+                        </w:rPr>
+                        <w:t>指定进程号，</w:t>
+                      </w:r>
+                      <w:r>
+                        <w:t>同时</w:t>
+                      </w:r>
+                      <w:r>
+                        <w:rPr>
+                          <w:rFonts w:hint="eastAsia"/>
+                        </w:rPr>
+                        <w:t>dump</w:t>
+                      </w:r>
+                      <w:r>
+                        <w:t>出</w:t>
+                      </w:r>
+                      <w:r>
+                        <w:rPr>
+                          <w:rFonts w:hint="eastAsia"/>
+                        </w:rPr>
+                        <w:t>该进程对应的可执行文件和加载的所有文件；</w:t>
+                      </w:r>
+                      <w:r>
+                        <w:rPr>
+                          <w:rFonts w:hint="eastAsia"/>
+                        </w:rPr>
+                        <w:t>-o</w:t>
+                      </w:r>
+                      <w:r>
+                        <w:t>指定</w:t>
+                      </w:r>
+                      <w:r>
+                        <w:rPr>
+                          <w:rFonts w:hint="eastAsia"/>
+                        </w:rPr>
+                        <w:t>物理偏移，</w:t>
+                      </w:r>
+                      <w:r>
+                        <w:t>效果</w:t>
+                      </w:r>
+                      <w:r>
+                        <w:rPr>
+                          <w:rFonts w:hint="eastAsia"/>
+                        </w:rPr>
+                        <w:t>和</w:t>
+                      </w:r>
+                      <w:r>
+                        <w:rPr>
+                          <w:rFonts w:hint="eastAsia"/>
+                        </w:rPr>
+                        <w:t>-p</w:t>
+                      </w:r>
+                      <w:r>
+                        <w:t>类似</w:t>
+                      </w:r>
+                      <w:r>
+                        <w:rPr>
+                          <w:rFonts w:hint="eastAsia"/>
+                        </w:rPr>
+                        <w:t>；</w:t>
+                      </w:r>
+                      <w:r>
+                        <w:rPr>
+                          <w:rFonts w:hint="eastAsia"/>
+                        </w:rPr>
+                        <w:t>-Q</w:t>
+                      </w:r>
+                      <w:r>
+                        <w:t>指定</w:t>
+                      </w:r>
+                      <w:r>
+                        <w:rPr>
+                          <w:rFonts w:hint="eastAsia"/>
+                        </w:rPr>
+                        <w:t>物理偏移，用于</w:t>
+                      </w:r>
+                      <w:r>
+                        <w:rPr>
+                          <w:rFonts w:hint="eastAsia"/>
+                        </w:rPr>
+                        <w:t>dump</w:t>
+                      </w:r>
+                      <w:r>
+                        <w:t>非</w:t>
+                      </w:r>
+                      <w:r>
+                        <w:rPr>
+                          <w:rFonts w:hint="eastAsia"/>
+                        </w:rPr>
+                        <w:t>可执行文件。</w:t>
+                      </w:r>
+                    </w:p>
+                    <w:p>
+                      <w:pPr>
+                        <w:rPr>
+                          <w:rFonts w:hint="eastAsia"/>
+                        </w:rPr>
+                      </w:pPr>
+                      <w:r>
+                        <w:rPr>
+                          <w:rFonts w:hint="eastAsia"/>
+                        </w:rPr>
+                        <w:t xml:space="preserve">volatility </w:t>
+                      </w:r>
+                      <w:r>
+                        <w:t>–</w:t>
+                      </w:r>
+                      <w:r>
+                        <w:rPr>
+                          <w:rFonts w:hint="eastAsia"/>
+                        </w:rPr>
+                        <w:t xml:space="preserve">p </w:t>
+                      </w:r>
+                      <w:r>
+                        <w:t>WinXPSP2x86 –f ${file}</w:t>
+                      </w:r>
+                      <w:r>
+                        <w:t xml:space="preserve"> notepad</w:t>
+                      </w:r>
+                      <w:bookmarkStart w:id="1" w:name="_GoBack"/>
+                      <w:bookmarkEnd w:id="1"/>
+                    </w:p>
+                  </w:txbxContent>
+                </v:textbox>
+                <w10:anchorlock/>
+              </v:shape>
+            </w:pict>
+          </mc:Fallback>
+        </mc:AlternateContent>
+      </w:r>
+    </w:p>
+    <w:p>
+      <w:pPr>
         <w:pStyle w:val="2"/>
       </w:pPr>
       <w:r>
@@ -54,15 +974,10 @@
       <w:pPr>
         <w:pStyle w:val="my"/>
         <w:ind w:firstLine="420"/>
-        <w:rPr>
-          <w:rFonts w:hint="eastAsia"/>
-        </w:rPr>
       </w:pPr>
       <w:r>
         <w:t>AccessData FTK Imager</w:t>
       </w:r>
-      <w:bookmarkStart w:id="0" w:name="_GoBack"/>
-      <w:bookmarkEnd w:id="0"/>
     </w:p>
     <w:p>
       <w:pPr>

</xml_diff>